<commit_message>
Grand Duke bkcolor and ad due update
Implemented a lighter yellow for the Background color for The Grand Duke on the home page.
Ad deadline for H2$ changed from March 29 to April 3.
</commit_message>
<xml_diff>
--- a/howTo26/artwork/sponsor and ad/SponsorandAdForm-How2$.docx
+++ b/howTo26/artwork/sponsor and ad/SponsorandAdForm-How2$.docx
@@ -2334,21 +2334,21 @@
           <w:b/>
           <w:sz w:val="28"/>
         </w:rPr>
-        <w:t>Sun</w:t>
-      </w:r>
-      <w:r>
-        <w:rPr>
-          <w:b/>
-          <w:sz w:val="28"/>
-        </w:rPr>
-        <w:t xml:space="preserve">day, </w:t>
-      </w:r>
-      <w:r>
-        <w:rPr>
-          <w:b/>
-          <w:sz w:val="28"/>
-        </w:rPr>
-        <w:t>March</w:t>
+        <w:t>Friday</w:t>
+      </w:r>
+      <w:r>
+        <w:rPr>
+          <w:b/>
+          <w:sz w:val="28"/>
+        </w:rPr>
+        <w:t xml:space="preserve">, </w:t>
+      </w:r>
+      <w:r>
+        <w:rPr>
+          <w:b/>
+          <w:sz w:val="28"/>
+        </w:rPr>
+        <w:t>April</w:t>
       </w:r>
       <w:r>
         <w:rPr>
@@ -2362,14 +2362,7 @@
           <w:b/>
           <w:sz w:val="28"/>
         </w:rPr>
-        <w:t>2</w:t>
-      </w:r>
-      <w:r>
-        <w:rPr>
-          <w:b/>
-          <w:sz w:val="28"/>
-        </w:rPr>
-        <w:t>9</w:t>
+        <w:t>3</w:t>
       </w:r>
       <w:r>
         <w:rPr>
@@ -4010,11 +4003,7 @@
           </mc:Choice>
           <mc:Fallback>
             <w:pict>
-              <v:shapetype w14:anchorId="2F4204CB" id="_x0000_t202" coordsize="21600,21600" o:spt="202" path="m,l,21600r21600,l21600,xe">
-                <v:stroke joinstyle="miter"/>
-                <v:path gradientshapeok="t" o:connecttype="rect"/>
-              </v:shapetype>
-              <v:shape id="Text Box 6" o:spid="_x0000_s1028" type="#_x0000_t202" style="position:absolute;left:0;text-align:left;margin-left:245.1pt;margin-top:7.15pt;width:273.6pt;height:570pt;z-index:251663360;visibility:visible;mso-wrap-style:square;mso-width-percent:0;mso-height-percent:0;mso-wrap-distance-left:9pt;mso-wrap-distance-top:0;mso-wrap-distance-right:9pt;mso-wrap-distance-bottom:0;mso-position-horizontal:absolute;mso-position-horizontal-relative:margin;mso-position-vertical:absolute;mso-position-vertical-relative:margin;mso-width-percent:0;mso-height-percent:0;mso-width-relative:page;mso-height-relative:page;v-text-anchor:top" o:gfxdata="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" o:allowincell="f" fillcolor="white [3212]" stroked="f" strokecolor="#585858 [1605]" strokeweight="6pt">
+              <v:shape w14:anchorId="2F4204CB" id="Text Box 6" o:spid="_x0000_s1028" type="#_x0000_t202" style="position:absolute;left:0;text-align:left;margin-left:245.1pt;margin-top:7.15pt;width:273.6pt;height:570pt;z-index:251663360;visibility:visible;mso-wrap-style:square;mso-width-percent:0;mso-height-percent:0;mso-wrap-distance-left:9pt;mso-wrap-distance-top:0;mso-wrap-distance-right:9pt;mso-wrap-distance-bottom:0;mso-position-horizontal:absolute;mso-position-horizontal-relative:margin;mso-position-vertical:absolute;mso-position-vertical-relative:margin;mso-width-percent:0;mso-height-percent:0;mso-width-relative:page;mso-height-relative:page;v-text-anchor:top" o:gfxdata="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" o:allowincell="f" fillcolor="white [3212]" stroked="f" strokecolor="#585858 [1605]" strokeweight="6pt">
                 <v:stroke linestyle="thickThin"/>
                 <v:textbox inset="18pt,18pt,18pt,18pt">
                   <w:txbxContent>
@@ -4922,7 +4911,7 @@
                                     <pic:cNvPicPr/>
                                   </pic:nvPicPr>
                                   <pic:blipFill>
-                                    <a:blip r:embed="rId9">
+                                    <a:blip r:embed="rId6">
                                       <a:extLst>
                                         <a:ext uri="{28A0092B-C50C-407E-A947-70E740481C1C}">
                                           <a14:useLocalDpi xmlns:a14="http://schemas.microsoft.com/office/drawing/2010/main" val="0"/>
@@ -5008,7 +4997,7 @@
                     <pic:cNvPicPr/>
                   </pic:nvPicPr>
                   <pic:blipFill>
-                    <a:blip r:embed="rId10">
+                    <a:blip r:embed="rId9">
                       <a:extLst>
                         <a:ext uri="{28A0092B-C50C-407E-A947-70E740481C1C}">
                           <a14:useLocalDpi xmlns:a14="http://schemas.microsoft.com/office/drawing/2010/main" val="0"/>

</xml_diff>